<commit_message>
Delete Grafana file and modified Grafana doc
</commit_message>
<xml_diff>
--- a/9.Grafana/Grafana Introduction.docx
+++ b/9.Grafana/Grafana Introduction.docx
@@ -1635,23 +1635,7 @@
           <w:sz w:val="24"/>
           <w:szCs w:val="24"/>
         </w:rPr>
-        <w:t xml:space="preserve">”), the CPU idle indicator of the host with the IP address </w:t>
-      </w:r>
-      <w:r>
-        <w:rPr>
-          <w:color w:val="000000" w:themeColor="text1"/>
-          <w:sz w:val="24"/>
-          <w:szCs w:val="24"/>
-        </w:rPr>
-        <w:t>10.62.88.13</w:t>
-      </w:r>
-      <w:r>
-        <w:rPr>
-          <w:color w:val="000000" w:themeColor="text1"/>
-          <w:sz w:val="24"/>
-          <w:szCs w:val="24"/>
-        </w:rPr>
-        <w:t xml:space="preserve"> is required.</w:t>
+        <w:t>”), the CPU idle indicator of the host with the IP address 10.62.88.13 is required.</w:t>
       </w:r>
     </w:p>
     <w:p>
@@ -1987,15 +1971,7 @@
           <w:sz w:val="24"/>
           <w:szCs w:val="24"/>
         </w:rPr>
-        <w:t xml:space="preserve">): Average value of the </w:t>
-      </w:r>
-      <w:r>
-        <w:rPr>
-          <w:color w:val="000000" w:themeColor="text1"/>
-          <w:sz w:val="24"/>
-          <w:szCs w:val="24"/>
-        </w:rPr>
-        <w:t>returned data</w:t>
+        <w:t>): Average value of the returned data</w:t>
       </w:r>
     </w:p>
     <w:p>
@@ -2048,15 +2024,7 @@
           <w:sz w:val="24"/>
           <w:szCs w:val="24"/>
         </w:rPr>
-        <w:t xml:space="preserve"> </w:t>
-      </w:r>
-      <w:r>
-        <w:rPr>
-          <w:color w:val="000000" w:themeColor="text1"/>
-          <w:sz w:val="24"/>
-          <w:szCs w:val="24"/>
-        </w:rPr>
-        <w:t>value of the returned data</w:t>
+        <w:t xml:space="preserve"> value of the returned data</w:t>
       </w:r>
     </w:p>
     <w:p>
@@ -3433,6 +3401,134 @@
         </w:rPr>
         <w:t>we can change our metric and visualize our graph.</w:t>
       </w:r>
+    </w:p>
+    <w:p>
+      <w:pPr>
+        <w:rPr>
+          <w:color w:val="000000" w:themeColor="text1"/>
+          <w:sz w:val="24"/>
+          <w:szCs w:val="24"/>
+        </w:rPr>
+      </w:pPr>
+    </w:p>
+    <w:p>
+      <w:pPr>
+        <w:rPr>
+          <w:color w:val="000000" w:themeColor="text1"/>
+          <w:sz w:val="24"/>
+          <w:szCs w:val="24"/>
+        </w:rPr>
+      </w:pPr>
+    </w:p>
+    <w:p>
+      <w:pPr>
+        <w:rPr>
+          <w:rFonts w:ascii="Consolas" w:hAnsi="Consolas"/>
+          <w:color w:val="24292F"/>
+          <w:sz w:val="18"/>
+          <w:szCs w:val="18"/>
+          <w:shd w:val="clear" w:color="auto" w:fill="FFFFFF"/>
+        </w:rPr>
+      </w:pPr>
+      <w:r>
+        <w:rPr>
+          <w:color w:val="000000" w:themeColor="text1"/>
+          <w:sz w:val="24"/>
+          <w:szCs w:val="24"/>
+        </w:rPr>
+        <w:t xml:space="preserve">Visit Links: </w:t>
+      </w:r>
+    </w:p>
+    <w:p>
+      <w:pPr>
+        <w:rPr>
+          <w:rFonts w:ascii="Consolas" w:hAnsi="Consolas"/>
+          <w:color w:val="24292F"/>
+          <w:sz w:val="18"/>
+          <w:szCs w:val="18"/>
+          <w:shd w:val="clear" w:color="auto" w:fill="FFFFFF"/>
+        </w:rPr>
+      </w:pPr>
+      <w:r>
+        <w:rPr>
+          <w:rFonts w:ascii="Consolas" w:hAnsi="Consolas"/>
+          <w:color w:val="24292F"/>
+          <w:sz w:val="18"/>
+          <w:szCs w:val="18"/>
+          <w:shd w:val="clear" w:color="auto" w:fill="FFFFFF"/>
+        </w:rPr>
+        <w:t xml:space="preserve"> </w:t>
+      </w:r>
+      <w:hyperlink r:id="rId7" w:history="1">
+        <w:r>
+          <w:rPr>
+            <w:rStyle w:val="Hyperlink"/>
+            <w:rFonts w:ascii="Consolas" w:hAnsi="Consolas"/>
+            <w:sz w:val="18"/>
+            <w:szCs w:val="18"/>
+            <w:shd w:val="clear" w:color="auto" w:fill="FFFFFF"/>
+          </w:rPr>
+          <w:t>https://prometheus.io/docs/prometheus/latest/getting started/</w:t>
+        </w:r>
+      </w:hyperlink>
+    </w:p>
+    <w:p>
+      <w:pPr>
+        <w:rPr>
+          <w:color w:val="000000" w:themeColor="text1"/>
+          <w:sz w:val="24"/>
+          <w:szCs w:val="24"/>
+        </w:rPr>
+      </w:pPr>
+      <w:r>
+        <w:rPr>
+          <w:rFonts w:ascii="Consolas" w:hAnsi="Consolas"/>
+          <w:color w:val="24292F"/>
+          <w:sz w:val="18"/>
+          <w:szCs w:val="18"/>
+          <w:shd w:val="clear" w:color="auto" w:fill="FFFFFF"/>
+        </w:rPr>
+        <w:t xml:space="preserve"> </w:t>
+      </w:r>
+      <w:r>
+        <w:rPr>
+          <w:rFonts w:ascii="Consolas" w:hAnsi="Consolas"/>
+          <w:color w:val="24292F"/>
+          <w:sz w:val="18"/>
+          <w:szCs w:val="18"/>
+          <w:shd w:val="clear" w:color="auto" w:fill="FFFFFF"/>
+        </w:rPr>
+        <w:t>https://prometheus.io/docs/prometheus/latest/querying/functions/</w:t>
+      </w:r>
+    </w:p>
+    <w:p>
+      <w:pPr>
+        <w:rPr>
+          <w:color w:val="000000" w:themeColor="text1"/>
+          <w:sz w:val="24"/>
+          <w:szCs w:val="24"/>
+        </w:rPr>
+      </w:pPr>
+    </w:p>
+    <w:p>
+      <w:pPr>
+        <w:rPr>
+          <w:color w:val="000000" w:themeColor="text1"/>
+          <w:sz w:val="24"/>
+          <w:szCs w:val="24"/>
+        </w:rPr>
+      </w:pPr>
+    </w:p>
+    <w:p>
+      <w:pPr>
+        <w:rPr>
+          <w:rFonts w:ascii="Consolas" w:hAnsi="Consolas"/>
+          <w:color w:val="24292F"/>
+          <w:sz w:val="18"/>
+          <w:szCs w:val="18"/>
+          <w:shd w:val="clear" w:color="auto" w:fill="FFFFFF"/>
+        </w:rPr>
+      </w:pPr>
     </w:p>
     <w:sectPr>
       <w:pgSz w:w="12240" w:h="15840"/>
@@ -4558,6 +4654,29 @@
       <w:contextualSpacing/>
     </w:pPr>
   </w:style>
+  <w:style w:type="character" w:styleId="Hyperlink">
+    <w:name w:val="Hyperlink"/>
+    <w:basedOn w:val="DefaultParagraphFont"/>
+    <w:uiPriority w:val="99"/>
+    <w:unhideWhenUsed/>
+    <w:rsid w:val="00C14B4B"/>
+    <w:rPr>
+      <w:color w:val="0563C1" w:themeColor="hyperlink"/>
+      <w:u w:val="single"/>
+    </w:rPr>
+  </w:style>
+  <w:style w:type="character" w:styleId="UnresolvedMention">
+    <w:name w:val="Unresolved Mention"/>
+    <w:basedOn w:val="DefaultParagraphFont"/>
+    <w:uiPriority w:val="99"/>
+    <w:semiHidden/>
+    <w:unhideWhenUsed/>
+    <w:rsid w:val="00C14B4B"/>
+    <w:rPr>
+      <w:color w:val="605E5C"/>
+      <w:shd w:val="clear" w:color="auto" w:fill="E1DFDD"/>
+    </w:rPr>
+  </w:style>
 </w:styles>
 </file>
 

</xml_diff>

<commit_message>
Grafana File was updated
</commit_message>
<xml_diff>
--- a/9.Grafana/Grafana Introduction.docx
+++ b/9.Grafana/Grafana Introduction.docx
@@ -3413,6 +3413,263 @@
     </w:p>
     <w:p>
       <w:pPr>
+        <w:pStyle w:val="ListParagraph"/>
+        <w:numPr>
+          <w:ilvl w:val="0"/>
+          <w:numId w:val="7"/>
+        </w:numPr>
+        <w:rPr>
+          <w:color w:val="000000" w:themeColor="text1"/>
+          <w:sz w:val="24"/>
+          <w:szCs w:val="24"/>
+        </w:rPr>
+      </w:pPr>
+      <w:proofErr w:type="gramStart"/>
+      <w:r>
+        <w:rPr>
+          <w:color w:val="000000" w:themeColor="text1"/>
+          <w:sz w:val="24"/>
+          <w:szCs w:val="24"/>
+        </w:rPr>
+        <w:t>First</w:t>
+      </w:r>
+      <w:proofErr w:type="gramEnd"/>
+      <w:r>
+        <w:rPr>
+          <w:color w:val="000000" w:themeColor="text1"/>
+          <w:sz w:val="24"/>
+          <w:szCs w:val="24"/>
+        </w:rPr>
+        <w:t xml:space="preserve"> we need install Prometheus in our server.</w:t>
+      </w:r>
+    </w:p>
+    <w:p>
+      <w:pPr>
+        <w:pStyle w:val="ListParagraph"/>
+        <w:numPr>
+          <w:ilvl w:val="0"/>
+          <w:numId w:val="7"/>
+        </w:numPr>
+        <w:rPr>
+          <w:color w:val="000000" w:themeColor="text1"/>
+          <w:sz w:val="24"/>
+          <w:szCs w:val="24"/>
+        </w:rPr>
+      </w:pPr>
+      <w:r>
+        <w:rPr>
+          <w:color w:val="000000" w:themeColor="text1"/>
+          <w:sz w:val="24"/>
+          <w:szCs w:val="24"/>
+        </w:rPr>
+        <w:t>Later we need to install node-exporter in the server to be monitor.</w:t>
+      </w:r>
+    </w:p>
+    <w:p>
+      <w:pPr>
+        <w:pStyle w:val="ListParagraph"/>
+        <w:numPr>
+          <w:ilvl w:val="0"/>
+          <w:numId w:val="7"/>
+        </w:numPr>
+        <w:rPr>
+          <w:color w:val="000000" w:themeColor="text1"/>
+          <w:sz w:val="24"/>
+          <w:szCs w:val="24"/>
+        </w:rPr>
+      </w:pPr>
+      <w:r>
+        <w:rPr>
+          <w:color w:val="000000" w:themeColor="text1"/>
+          <w:sz w:val="24"/>
+          <w:szCs w:val="24"/>
+        </w:rPr>
+        <w:t>Then we are able see the data in Prometheus.</w:t>
+      </w:r>
+    </w:p>
+    <w:p>
+      <w:pPr>
+        <w:pStyle w:val="ListParagraph"/>
+        <w:numPr>
+          <w:ilvl w:val="0"/>
+          <w:numId w:val="7"/>
+        </w:numPr>
+        <w:rPr>
+          <w:color w:val="000000" w:themeColor="text1"/>
+          <w:sz w:val="24"/>
+          <w:szCs w:val="24"/>
+        </w:rPr>
+      </w:pPr>
+      <w:proofErr w:type="gramStart"/>
+      <w:r>
+        <w:rPr>
+          <w:color w:val="000000" w:themeColor="text1"/>
+          <w:sz w:val="24"/>
+          <w:szCs w:val="24"/>
+        </w:rPr>
+        <w:t>Next</w:t>
+      </w:r>
+      <w:proofErr w:type="gramEnd"/>
+      <w:r>
+        <w:rPr>
+          <w:color w:val="000000" w:themeColor="text1"/>
+          <w:sz w:val="24"/>
+          <w:szCs w:val="24"/>
+        </w:rPr>
+        <w:t xml:space="preserve"> we need to install Grafana in our server</w:t>
+      </w:r>
+    </w:p>
+    <w:p>
+      <w:pPr>
+        <w:pStyle w:val="ListParagraph"/>
+        <w:numPr>
+          <w:ilvl w:val="0"/>
+          <w:numId w:val="7"/>
+        </w:numPr>
+        <w:rPr>
+          <w:color w:val="000000" w:themeColor="text1"/>
+          <w:sz w:val="24"/>
+          <w:szCs w:val="24"/>
+        </w:rPr>
+      </w:pPr>
+      <w:r>
+        <w:rPr>
+          <w:color w:val="000000" w:themeColor="text1"/>
+          <w:sz w:val="24"/>
+          <w:szCs w:val="24"/>
+        </w:rPr>
+        <w:t>Configure the Prometheus in Grafana under the data source option.</w:t>
+      </w:r>
+    </w:p>
+    <w:p>
+      <w:pPr>
+        <w:pStyle w:val="NormalWeb"/>
+        <w:numPr>
+          <w:ilvl w:val="0"/>
+          <w:numId w:val="7"/>
+        </w:numPr>
+        <w:shd w:val="clear" w:color="auto" w:fill="FEFEFE"/>
+        <w:rPr>
+          <w:rFonts w:ascii="Arial" w:hAnsi="Arial" w:cs="Arial"/>
+          <w:color w:val="393946"/>
+        </w:rPr>
+      </w:pPr>
+    </w:p>
+    <w:p>
+      <w:pPr>
+        <w:pStyle w:val="NormalWeb"/>
+        <w:numPr>
+          <w:ilvl w:val="0"/>
+          <w:numId w:val="7"/>
+        </w:numPr>
+        <w:shd w:val="clear" w:color="auto" w:fill="FEFEFE"/>
+        <w:rPr>
+          <w:rFonts w:ascii="Arial" w:hAnsi="Arial" w:cs="Arial"/>
+          <w:color w:val="393946"/>
+        </w:rPr>
+      </w:pPr>
+      <w:r>
+        <w:rPr>
+          <w:rFonts w:ascii="Arial" w:hAnsi="Arial" w:cs="Arial"/>
+          <w:color w:val="393946"/>
+        </w:rPr>
+        <w:t xml:space="preserve">Node </w:t>
+      </w:r>
+      <w:proofErr w:type="gramStart"/>
+      <w:r>
+        <w:rPr>
+          <w:rFonts w:ascii="Arial" w:hAnsi="Arial" w:cs="Arial"/>
+          <w:color w:val="393946"/>
+        </w:rPr>
+        <w:t>Exporter:-</w:t>
+      </w:r>
+      <w:proofErr w:type="gramEnd"/>
+    </w:p>
+    <w:p>
+      <w:pPr>
+        <w:pStyle w:val="NormalWeb"/>
+        <w:numPr>
+          <w:ilvl w:val="0"/>
+          <w:numId w:val="7"/>
+        </w:numPr>
+        <w:shd w:val="clear" w:color="auto" w:fill="FEFEFE"/>
+        <w:rPr>
+          <w:rFonts w:ascii="Arial" w:hAnsi="Arial" w:cs="Arial"/>
+          <w:color w:val="393946"/>
+        </w:rPr>
+      </w:pPr>
+      <w:r>
+        <w:rPr>
+          <w:rFonts w:ascii="Arial" w:hAnsi="Arial" w:cs="Arial"/>
+          <w:color w:val="393946"/>
+        </w:rPr>
+        <w:t>---------------------</w:t>
+      </w:r>
+    </w:p>
+    <w:p>
+      <w:pPr>
+        <w:pStyle w:val="NormalWeb"/>
+        <w:numPr>
+          <w:ilvl w:val="0"/>
+          <w:numId w:val="7"/>
+        </w:numPr>
+        <w:shd w:val="clear" w:color="auto" w:fill="FEFEFE"/>
+        <w:rPr>
+          <w:rFonts w:ascii="Arial" w:hAnsi="Arial" w:cs="Arial"/>
+          <w:color w:val="393946"/>
+        </w:rPr>
+      </w:pPr>
+      <w:r>
+        <w:rPr>
+          <w:rFonts w:ascii="Arial" w:hAnsi="Arial" w:cs="Arial"/>
+          <w:color w:val="393946"/>
+        </w:rPr>
+        <w:t>Set up and configured Node Exporter to collect Linux system metrics like CPU load and disk I/O. Node Exporter will expose these as Prometheus-style metrics.</w:t>
+      </w:r>
+    </w:p>
+    <w:p>
+      <w:pPr>
+        <w:pStyle w:val="NormalWeb"/>
+        <w:numPr>
+          <w:ilvl w:val="0"/>
+          <w:numId w:val="7"/>
+        </w:numPr>
+        <w:shd w:val="clear" w:color="auto" w:fill="FEFEFE"/>
+        <w:rPr>
+          <w:rFonts w:ascii="Arial" w:hAnsi="Arial" w:cs="Arial"/>
+          <w:color w:val="393946"/>
+        </w:rPr>
+      </w:pPr>
+      <w:r>
+        <w:rPr>
+          <w:rFonts w:ascii="Arial" w:hAnsi="Arial" w:cs="Arial"/>
+          <w:color w:val="393946"/>
+        </w:rPr>
+        <w:t>Configured Prometheus to scrape Node Exporter metrics and optionally ship them to Grafana Cloud.</w:t>
+      </w:r>
+    </w:p>
+    <w:p>
+      <w:pPr>
+        <w:pStyle w:val="NormalWeb"/>
+        <w:shd w:val="clear" w:color="auto" w:fill="FEFEFE"/>
+        <w:ind w:left="720"/>
+        <w:rPr>
+          <w:rFonts w:ascii="Arial" w:hAnsi="Arial" w:cs="Arial"/>
+          <w:color w:val="393946"/>
+        </w:rPr>
+      </w:pPr>
+    </w:p>
+    <w:p>
+      <w:pPr>
+        <w:rPr>
+          <w:color w:val="000000" w:themeColor="text1"/>
+          <w:sz w:val="24"/>
+          <w:szCs w:val="24"/>
+        </w:rPr>
+      </w:pPr>
+    </w:p>
+    <w:p>
+      <w:pPr>
         <w:rPr>
           <w:color w:val="000000" w:themeColor="text1"/>
           <w:sz w:val="24"/>
@@ -3475,21 +3732,13 @@
     <w:p>
       <w:pPr>
         <w:rPr>
-          <w:color w:val="000000" w:themeColor="text1"/>
-          <w:sz w:val="24"/>
-          <w:szCs w:val="24"/>
-        </w:rPr>
-      </w:pPr>
-      <w:r>
-        <w:rPr>
           <w:rFonts w:ascii="Consolas" w:hAnsi="Consolas"/>
           <w:color w:val="24292F"/>
           <w:sz w:val="18"/>
           <w:szCs w:val="18"/>
           <w:shd w:val="clear" w:color="auto" w:fill="FFFFFF"/>
         </w:rPr>
-        <w:t xml:space="preserve"> </w:t>
-      </w:r>
+      </w:pPr>
       <w:r>
         <w:rPr>
           <w:rFonts w:ascii="Consolas" w:hAnsi="Consolas"/>
@@ -3498,7 +3747,70 @@
           <w:szCs w:val="18"/>
           <w:shd w:val="clear" w:color="auto" w:fill="FFFFFF"/>
         </w:rPr>
-        <w:t>https://prometheus.io/docs/prometheus/latest/querying/functions/</w:t>
+        <w:lastRenderedPageBreak/>
+        <w:t xml:space="preserve"> </w:t>
+      </w:r>
+      <w:hyperlink r:id="rId8" w:history="1">
+        <w:r>
+          <w:rPr>
+            <w:rStyle w:val="Hyperlink"/>
+            <w:rFonts w:ascii="Consolas" w:hAnsi="Consolas"/>
+            <w:sz w:val="18"/>
+            <w:szCs w:val="18"/>
+            <w:shd w:val="clear" w:color="auto" w:fill="FFFFFF"/>
+          </w:rPr>
+          <w:t>https://prometheus.io/docs/prometheus/latest/querying/functions/</w:t>
+        </w:r>
+      </w:hyperlink>
+    </w:p>
+    <w:p>
+      <w:pPr>
+        <w:rPr>
+          <w:rFonts w:ascii="Consolas" w:hAnsi="Consolas"/>
+          <w:color w:val="24292F"/>
+          <w:sz w:val="18"/>
+          <w:szCs w:val="18"/>
+          <w:shd w:val="clear" w:color="auto" w:fill="FFFFFF"/>
+        </w:rPr>
+      </w:pPr>
+      <w:r>
+        <w:rPr>
+          <w:rFonts w:ascii="Consolas" w:hAnsi="Consolas"/>
+          <w:color w:val="24292F"/>
+          <w:sz w:val="18"/>
+          <w:szCs w:val="18"/>
+          <w:shd w:val="clear" w:color="auto" w:fill="FFFFFF"/>
+        </w:rPr>
+        <w:t xml:space="preserve"> </w:t>
+      </w:r>
+      <w:r>
+        <w:rPr>
+          <w:rFonts w:ascii="Consolas" w:hAnsi="Consolas"/>
+          <w:color w:val="24292F"/>
+          <w:sz w:val="18"/>
+          <w:szCs w:val="18"/>
+          <w:shd w:val="clear" w:color="auto" w:fill="FFFFFF"/>
+        </w:rPr>
+        <w:t>https://youtu.be/OuQ2bdpejjk</w:t>
+      </w:r>
+    </w:p>
+    <w:p>
+      <w:pPr>
+        <w:rPr>
+          <w:color w:val="000000" w:themeColor="text1"/>
+          <w:sz w:val="24"/>
+          <w:szCs w:val="24"/>
+        </w:rPr>
+      </w:pPr>
+      <w:r>
+        <w:rPr>
+          <w:rFonts w:ascii="Consolas" w:hAnsi="Consolas"/>
+          <w:color w:val="24292F"/>
+          <w:sz w:val="18"/>
+          <w:szCs w:val="18"/>
+          <w:shd w:val="clear" w:color="auto" w:fill="FFFFFF"/>
+        </w:rPr>
+        <w:t xml:space="preserve"> </w:t>
       </w:r>
     </w:p>
     <w:p>
@@ -3656,6 +3968,155 @@
     </w:lvl>
   </w:abstractNum>
   <w:abstractNum w:abstractNumId="1" w15:restartNumberingAfterBreak="0">
+    <w:nsid w:val="0AD366BE"/>
+    <w:multiLevelType w:val="multilevel"/>
+    <w:tmpl w:val="CC240EB4"/>
+    <w:lvl w:ilvl="0">
+      <w:start w:val="1"/>
+      <w:numFmt w:val="bullet"/>
+      <w:lvlText w:val=""/>
+      <w:lvlJc w:val="left"/>
+      <w:pPr>
+        <w:tabs>
+          <w:tab w:val="num" w:pos="720"/>
+        </w:tabs>
+        <w:ind w:left="720" w:hanging="360"/>
+      </w:pPr>
+      <w:rPr>
+        <w:rFonts w:ascii="Symbol" w:hAnsi="Symbol" w:hint="default"/>
+        <w:sz w:val="20"/>
+      </w:rPr>
+    </w:lvl>
+    <w:lvl w:ilvl="1" w:tentative="1">
+      <w:start w:val="1"/>
+      <w:numFmt w:val="bullet"/>
+      <w:lvlText w:val="o"/>
+      <w:lvlJc w:val="left"/>
+      <w:pPr>
+        <w:tabs>
+          <w:tab w:val="num" w:pos="1440"/>
+        </w:tabs>
+        <w:ind w:left="1440" w:hanging="360"/>
+      </w:pPr>
+      <w:rPr>
+        <w:rFonts w:ascii="Courier New" w:hAnsi="Courier New" w:hint="default"/>
+        <w:sz w:val="20"/>
+      </w:rPr>
+    </w:lvl>
+    <w:lvl w:ilvl="2" w:tentative="1">
+      <w:start w:val="1"/>
+      <w:numFmt w:val="bullet"/>
+      <w:lvlText w:val=""/>
+      <w:lvlJc w:val="left"/>
+      <w:pPr>
+        <w:tabs>
+          <w:tab w:val="num" w:pos="2160"/>
+        </w:tabs>
+        <w:ind w:left="2160" w:hanging="360"/>
+      </w:pPr>
+      <w:rPr>
+        <w:rFonts w:ascii="Wingdings" w:hAnsi="Wingdings" w:hint="default"/>
+        <w:sz w:val="20"/>
+      </w:rPr>
+    </w:lvl>
+    <w:lvl w:ilvl="3" w:tentative="1">
+      <w:start w:val="1"/>
+      <w:numFmt w:val="bullet"/>
+      <w:lvlText w:val=""/>
+      <w:lvlJc w:val="left"/>
+      <w:pPr>
+        <w:tabs>
+          <w:tab w:val="num" w:pos="2880"/>
+        </w:tabs>
+        <w:ind w:left="2880" w:hanging="360"/>
+      </w:pPr>
+      <w:rPr>
+        <w:rFonts w:ascii="Wingdings" w:hAnsi="Wingdings" w:hint="default"/>
+        <w:sz w:val="20"/>
+      </w:rPr>
+    </w:lvl>
+    <w:lvl w:ilvl="4" w:tentative="1">
+      <w:start w:val="1"/>
+      <w:numFmt w:val="bullet"/>
+      <w:lvlText w:val=""/>
+      <w:lvlJc w:val="left"/>
+      <w:pPr>
+        <w:tabs>
+          <w:tab w:val="num" w:pos="3600"/>
+        </w:tabs>
+        <w:ind w:left="3600" w:hanging="360"/>
+      </w:pPr>
+      <w:rPr>
+        <w:rFonts w:ascii="Wingdings" w:hAnsi="Wingdings" w:hint="default"/>
+        <w:sz w:val="20"/>
+      </w:rPr>
+    </w:lvl>
+    <w:lvl w:ilvl="5" w:tentative="1">
+      <w:start w:val="1"/>
+      <w:numFmt w:val="bullet"/>
+      <w:lvlText w:val=""/>
+      <w:lvlJc w:val="left"/>
+      <w:pPr>
+        <w:tabs>
+          <w:tab w:val="num" w:pos="4320"/>
+        </w:tabs>
+        <w:ind w:left="4320" w:hanging="360"/>
+      </w:pPr>
+      <w:rPr>
+        <w:rFonts w:ascii="Wingdings" w:hAnsi="Wingdings" w:hint="default"/>
+        <w:sz w:val="20"/>
+      </w:rPr>
+    </w:lvl>
+    <w:lvl w:ilvl="6" w:tentative="1">
+      <w:start w:val="1"/>
+      <w:numFmt w:val="bullet"/>
+      <w:lvlText w:val=""/>
+      <w:lvlJc w:val="left"/>
+      <w:pPr>
+        <w:tabs>
+          <w:tab w:val="num" w:pos="5040"/>
+        </w:tabs>
+        <w:ind w:left="5040" w:hanging="360"/>
+      </w:pPr>
+      <w:rPr>
+        <w:rFonts w:ascii="Wingdings" w:hAnsi="Wingdings" w:hint="default"/>
+        <w:sz w:val="20"/>
+      </w:rPr>
+    </w:lvl>
+    <w:lvl w:ilvl="7" w:tentative="1">
+      <w:start w:val="1"/>
+      <w:numFmt w:val="bullet"/>
+      <w:lvlText w:val=""/>
+      <w:lvlJc w:val="left"/>
+      <w:pPr>
+        <w:tabs>
+          <w:tab w:val="num" w:pos="5760"/>
+        </w:tabs>
+        <w:ind w:left="5760" w:hanging="360"/>
+      </w:pPr>
+      <w:rPr>
+        <w:rFonts w:ascii="Wingdings" w:hAnsi="Wingdings" w:hint="default"/>
+        <w:sz w:val="20"/>
+      </w:rPr>
+    </w:lvl>
+    <w:lvl w:ilvl="8" w:tentative="1">
+      <w:start w:val="1"/>
+      <w:numFmt w:val="bullet"/>
+      <w:lvlText w:val=""/>
+      <w:lvlJc w:val="left"/>
+      <w:pPr>
+        <w:tabs>
+          <w:tab w:val="num" w:pos="6480"/>
+        </w:tabs>
+        <w:ind w:left="6480" w:hanging="360"/>
+      </w:pPr>
+      <w:rPr>
+        <w:rFonts w:ascii="Wingdings" w:hAnsi="Wingdings" w:hint="default"/>
+        <w:sz w:val="20"/>
+      </w:rPr>
+    </w:lvl>
+  </w:abstractNum>
+  <w:abstractNum w:abstractNumId="2" w15:restartNumberingAfterBreak="0">
     <w:nsid w:val="10623FE5"/>
     <w:multiLevelType w:val="hybridMultilevel"/>
     <w:tmpl w:val="131A31E2"/>
@@ -3768,7 +4229,269 @@
       </w:rPr>
     </w:lvl>
   </w:abstractNum>
-  <w:abstractNum w:abstractNumId="2" w15:restartNumberingAfterBreak="0">
+  <w:abstractNum w:abstractNumId="3" w15:restartNumberingAfterBreak="0">
+    <w:nsid w:val="2DEC028E"/>
+    <w:multiLevelType w:val="multilevel"/>
+    <w:tmpl w:val="51C0BFF8"/>
+    <w:lvl w:ilvl="0">
+      <w:start w:val="1"/>
+      <w:numFmt w:val="bullet"/>
+      <w:lvlText w:val=""/>
+      <w:lvlJc w:val="left"/>
+      <w:pPr>
+        <w:tabs>
+          <w:tab w:val="num" w:pos="720"/>
+        </w:tabs>
+        <w:ind w:left="720" w:hanging="360"/>
+      </w:pPr>
+      <w:rPr>
+        <w:rFonts w:ascii="Symbol" w:hAnsi="Symbol" w:hint="default"/>
+        <w:sz w:val="20"/>
+      </w:rPr>
+    </w:lvl>
+    <w:lvl w:ilvl="1" w:tentative="1">
+      <w:start w:val="1"/>
+      <w:numFmt w:val="bullet"/>
+      <w:lvlText w:val="o"/>
+      <w:lvlJc w:val="left"/>
+      <w:pPr>
+        <w:tabs>
+          <w:tab w:val="num" w:pos="1440"/>
+        </w:tabs>
+        <w:ind w:left="1440" w:hanging="360"/>
+      </w:pPr>
+      <w:rPr>
+        <w:rFonts w:ascii="Courier New" w:hAnsi="Courier New" w:hint="default"/>
+        <w:sz w:val="20"/>
+      </w:rPr>
+    </w:lvl>
+    <w:lvl w:ilvl="2" w:tentative="1">
+      <w:start w:val="1"/>
+      <w:numFmt w:val="bullet"/>
+      <w:lvlText w:val=""/>
+      <w:lvlJc w:val="left"/>
+      <w:pPr>
+        <w:tabs>
+          <w:tab w:val="num" w:pos="2160"/>
+        </w:tabs>
+        <w:ind w:left="2160" w:hanging="360"/>
+      </w:pPr>
+      <w:rPr>
+        <w:rFonts w:ascii="Wingdings" w:hAnsi="Wingdings" w:hint="default"/>
+        <w:sz w:val="20"/>
+      </w:rPr>
+    </w:lvl>
+    <w:lvl w:ilvl="3" w:tentative="1">
+      <w:start w:val="1"/>
+      <w:numFmt w:val="bullet"/>
+      <w:lvlText w:val=""/>
+      <w:lvlJc w:val="left"/>
+      <w:pPr>
+        <w:tabs>
+          <w:tab w:val="num" w:pos="2880"/>
+        </w:tabs>
+        <w:ind w:left="2880" w:hanging="360"/>
+      </w:pPr>
+      <w:rPr>
+        <w:rFonts w:ascii="Wingdings" w:hAnsi="Wingdings" w:hint="default"/>
+        <w:sz w:val="20"/>
+      </w:rPr>
+    </w:lvl>
+    <w:lvl w:ilvl="4" w:tentative="1">
+      <w:start w:val="1"/>
+      <w:numFmt w:val="bullet"/>
+      <w:lvlText w:val=""/>
+      <w:lvlJc w:val="left"/>
+      <w:pPr>
+        <w:tabs>
+          <w:tab w:val="num" w:pos="3600"/>
+        </w:tabs>
+        <w:ind w:left="3600" w:hanging="360"/>
+      </w:pPr>
+      <w:rPr>
+        <w:rFonts w:ascii="Wingdings" w:hAnsi="Wingdings" w:hint="default"/>
+        <w:sz w:val="20"/>
+      </w:rPr>
+    </w:lvl>
+    <w:lvl w:ilvl="5" w:tentative="1">
+      <w:start w:val="1"/>
+      <w:numFmt w:val="bullet"/>
+      <w:lvlText w:val=""/>
+      <w:lvlJc w:val="left"/>
+      <w:pPr>
+        <w:tabs>
+          <w:tab w:val="num" w:pos="4320"/>
+        </w:tabs>
+        <w:ind w:left="4320" w:hanging="360"/>
+      </w:pPr>
+      <w:rPr>
+        <w:rFonts w:ascii="Wingdings" w:hAnsi="Wingdings" w:hint="default"/>
+        <w:sz w:val="20"/>
+      </w:rPr>
+    </w:lvl>
+    <w:lvl w:ilvl="6" w:tentative="1">
+      <w:start w:val="1"/>
+      <w:numFmt w:val="bullet"/>
+      <w:lvlText w:val=""/>
+      <w:lvlJc w:val="left"/>
+      <w:pPr>
+        <w:tabs>
+          <w:tab w:val="num" w:pos="5040"/>
+        </w:tabs>
+        <w:ind w:left="5040" w:hanging="360"/>
+      </w:pPr>
+      <w:rPr>
+        <w:rFonts w:ascii="Wingdings" w:hAnsi="Wingdings" w:hint="default"/>
+        <w:sz w:val="20"/>
+      </w:rPr>
+    </w:lvl>
+    <w:lvl w:ilvl="7" w:tentative="1">
+      <w:start w:val="1"/>
+      <w:numFmt w:val="bullet"/>
+      <w:lvlText w:val=""/>
+      <w:lvlJc w:val="left"/>
+      <w:pPr>
+        <w:tabs>
+          <w:tab w:val="num" w:pos="5760"/>
+        </w:tabs>
+        <w:ind w:left="5760" w:hanging="360"/>
+      </w:pPr>
+      <w:rPr>
+        <w:rFonts w:ascii="Wingdings" w:hAnsi="Wingdings" w:hint="default"/>
+        <w:sz w:val="20"/>
+      </w:rPr>
+    </w:lvl>
+    <w:lvl w:ilvl="8" w:tentative="1">
+      <w:start w:val="1"/>
+      <w:numFmt w:val="bullet"/>
+      <w:lvlText w:val=""/>
+      <w:lvlJc w:val="left"/>
+      <w:pPr>
+        <w:tabs>
+          <w:tab w:val="num" w:pos="6480"/>
+        </w:tabs>
+        <w:ind w:left="6480" w:hanging="360"/>
+      </w:pPr>
+      <w:rPr>
+        <w:rFonts w:ascii="Wingdings" w:hAnsi="Wingdings" w:hint="default"/>
+        <w:sz w:val="20"/>
+      </w:rPr>
+    </w:lvl>
+  </w:abstractNum>
+  <w:abstractNum w:abstractNumId="4" w15:restartNumberingAfterBreak="0">
+    <w:nsid w:val="45755F17"/>
+    <w:multiLevelType w:val="hybridMultilevel"/>
+    <w:tmpl w:val="7F6CC61C"/>
+    <w:lvl w:ilvl="0" w:tplc="390608BC">
+      <w:start w:val="7"/>
+      <w:numFmt w:val="bullet"/>
+      <w:lvlText w:val="-"/>
+      <w:lvlJc w:val="left"/>
+      <w:pPr>
+        <w:ind w:left="720" w:hanging="360"/>
+      </w:pPr>
+      <w:rPr>
+        <w:rFonts w:ascii="Calibri" w:eastAsiaTheme="minorHAnsi" w:hAnsi="Calibri" w:cs="Calibri" w:hint="default"/>
+      </w:rPr>
+    </w:lvl>
+    <w:lvl w:ilvl="1" w:tplc="40090003" w:tentative="1">
+      <w:start w:val="1"/>
+      <w:numFmt w:val="bullet"/>
+      <w:lvlText w:val="o"/>
+      <w:lvlJc w:val="left"/>
+      <w:pPr>
+        <w:ind w:left="1440" w:hanging="360"/>
+      </w:pPr>
+      <w:rPr>
+        <w:rFonts w:ascii="Courier New" w:hAnsi="Courier New" w:cs="Courier New" w:hint="default"/>
+      </w:rPr>
+    </w:lvl>
+    <w:lvl w:ilvl="2" w:tplc="40090005" w:tentative="1">
+      <w:start w:val="1"/>
+      <w:numFmt w:val="bullet"/>
+      <w:lvlText w:val=""/>
+      <w:lvlJc w:val="left"/>
+      <w:pPr>
+        <w:ind w:left="2160" w:hanging="360"/>
+      </w:pPr>
+      <w:rPr>
+        <w:rFonts w:ascii="Wingdings" w:hAnsi="Wingdings" w:hint="default"/>
+      </w:rPr>
+    </w:lvl>
+    <w:lvl w:ilvl="3" w:tplc="40090001" w:tentative="1">
+      <w:start w:val="1"/>
+      <w:numFmt w:val="bullet"/>
+      <w:lvlText w:val=""/>
+      <w:lvlJc w:val="left"/>
+      <w:pPr>
+        <w:ind w:left="2880" w:hanging="360"/>
+      </w:pPr>
+      <w:rPr>
+        <w:rFonts w:ascii="Symbol" w:hAnsi="Symbol" w:hint="default"/>
+      </w:rPr>
+    </w:lvl>
+    <w:lvl w:ilvl="4" w:tplc="40090003" w:tentative="1">
+      <w:start w:val="1"/>
+      <w:numFmt w:val="bullet"/>
+      <w:lvlText w:val="o"/>
+      <w:lvlJc w:val="left"/>
+      <w:pPr>
+        <w:ind w:left="3600" w:hanging="360"/>
+      </w:pPr>
+      <w:rPr>
+        <w:rFonts w:ascii="Courier New" w:hAnsi="Courier New" w:cs="Courier New" w:hint="default"/>
+      </w:rPr>
+    </w:lvl>
+    <w:lvl w:ilvl="5" w:tplc="40090005" w:tentative="1">
+      <w:start w:val="1"/>
+      <w:numFmt w:val="bullet"/>
+      <w:lvlText w:val=""/>
+      <w:lvlJc w:val="left"/>
+      <w:pPr>
+        <w:ind w:left="4320" w:hanging="360"/>
+      </w:pPr>
+      <w:rPr>
+        <w:rFonts w:ascii="Wingdings" w:hAnsi="Wingdings" w:hint="default"/>
+      </w:rPr>
+    </w:lvl>
+    <w:lvl w:ilvl="6" w:tplc="40090001" w:tentative="1">
+      <w:start w:val="1"/>
+      <w:numFmt w:val="bullet"/>
+      <w:lvlText w:val=""/>
+      <w:lvlJc w:val="left"/>
+      <w:pPr>
+        <w:ind w:left="5040" w:hanging="360"/>
+      </w:pPr>
+      <w:rPr>
+        <w:rFonts w:ascii="Symbol" w:hAnsi="Symbol" w:hint="default"/>
+      </w:rPr>
+    </w:lvl>
+    <w:lvl w:ilvl="7" w:tplc="40090003" w:tentative="1">
+      <w:start w:val="1"/>
+      <w:numFmt w:val="bullet"/>
+      <w:lvlText w:val="o"/>
+      <w:lvlJc w:val="left"/>
+      <w:pPr>
+        <w:ind w:left="5760" w:hanging="360"/>
+      </w:pPr>
+      <w:rPr>
+        <w:rFonts w:ascii="Courier New" w:hAnsi="Courier New" w:cs="Courier New" w:hint="default"/>
+      </w:rPr>
+    </w:lvl>
+    <w:lvl w:ilvl="8" w:tplc="40090005" w:tentative="1">
+      <w:start w:val="1"/>
+      <w:numFmt w:val="bullet"/>
+      <w:lvlText w:val=""/>
+      <w:lvlJc w:val="left"/>
+      <w:pPr>
+        <w:ind w:left="6480" w:hanging="360"/>
+      </w:pPr>
+      <w:rPr>
+        <w:rFonts w:ascii="Wingdings" w:hAnsi="Wingdings" w:hint="default"/>
+      </w:rPr>
+    </w:lvl>
+  </w:abstractNum>
+  <w:abstractNum w:abstractNumId="5" w15:restartNumberingAfterBreak="0">
     <w:nsid w:val="4D02035C"/>
     <w:multiLevelType w:val="hybridMultilevel"/>
     <w:tmpl w:val="95E287D0"/>
@@ -3881,7 +4604,7 @@
       </w:rPr>
     </w:lvl>
   </w:abstractNum>
-  <w:abstractNum w:abstractNumId="3" w15:restartNumberingAfterBreak="0">
+  <w:abstractNum w:abstractNumId="6" w15:restartNumberingAfterBreak="0">
     <w:nsid w:val="5CAC7BC1"/>
     <w:multiLevelType w:val="hybridMultilevel"/>
     <w:tmpl w:val="FBC8C044"/>
@@ -3994,7 +4717,7 @@
       </w:rPr>
     </w:lvl>
   </w:abstractNum>
-  <w:abstractNum w:abstractNumId="4" w15:restartNumberingAfterBreak="0">
+  <w:abstractNum w:abstractNumId="7" w15:restartNumberingAfterBreak="0">
     <w:nsid w:val="6FF13B8D"/>
     <w:multiLevelType w:val="hybridMultilevel"/>
     <w:tmpl w:val="BFCEBD30"/>
@@ -4107,7 +4830,7 @@
       </w:rPr>
     </w:lvl>
   </w:abstractNum>
-  <w:abstractNum w:abstractNumId="5" w15:restartNumberingAfterBreak="0">
+  <w:abstractNum w:abstractNumId="8" w15:restartNumberingAfterBreak="0">
     <w:nsid w:val="78E00585"/>
     <w:multiLevelType w:val="hybridMultilevel"/>
     <w:tmpl w:val="423C4BE2"/>
@@ -4197,22 +4920,31 @@
     </w:lvl>
   </w:abstractNum>
   <w:num w:numId="1" w16cid:durableId="1943760569">
-    <w:abstractNumId w:val="1"/>
+    <w:abstractNumId w:val="2"/>
   </w:num>
   <w:num w:numId="2" w16cid:durableId="1105417340">
-    <w:abstractNumId w:val="3"/>
+    <w:abstractNumId w:val="6"/>
   </w:num>
   <w:num w:numId="3" w16cid:durableId="1187645526">
-    <w:abstractNumId w:val="4"/>
+    <w:abstractNumId w:val="7"/>
   </w:num>
   <w:num w:numId="4" w16cid:durableId="789862364">
-    <w:abstractNumId w:val="2"/>
+    <w:abstractNumId w:val="5"/>
   </w:num>
   <w:num w:numId="5" w16cid:durableId="1771268543">
     <w:abstractNumId w:val="0"/>
   </w:num>
   <w:num w:numId="6" w16cid:durableId="439566947">
-    <w:abstractNumId w:val="5"/>
+    <w:abstractNumId w:val="8"/>
+  </w:num>
+  <w:num w:numId="7" w16cid:durableId="519004797">
+    <w:abstractNumId w:val="4"/>
+  </w:num>
+  <w:num w:numId="8" w16cid:durableId="2052728454">
+    <w:abstractNumId w:val="1"/>
+  </w:num>
+  <w:num w:numId="9" w16cid:durableId="2120369263">
+    <w:abstractNumId w:val="3"/>
   </w:num>
 </w:numbering>
 </file>
@@ -4677,6 +5409,23 @@
       <w:shd w:val="clear" w:color="auto" w:fill="E1DFDD"/>
     </w:rPr>
   </w:style>
+  <w:style w:type="paragraph" w:styleId="NormalWeb">
+    <w:name w:val="Normal (Web)"/>
+    <w:basedOn w:val="Normal"/>
+    <w:uiPriority w:val="99"/>
+    <w:semiHidden/>
+    <w:unhideWhenUsed/>
+    <w:rsid w:val="007E612E"/>
+    <w:pPr>
+      <w:spacing w:before="100" w:beforeAutospacing="1" w:after="100" w:afterAutospacing="1" w:line="240" w:lineRule="auto"/>
+    </w:pPr>
+    <w:rPr>
+      <w:rFonts w:ascii="Times New Roman" w:eastAsia="Times New Roman" w:hAnsi="Times New Roman" w:cs="Times New Roman"/>
+      <w:sz w:val="24"/>
+      <w:szCs w:val="24"/>
+      <w:lang w:val="en-IN" w:eastAsia="en-IN"/>
+    </w:rPr>
+  </w:style>
 </w:styles>
 </file>
 

</xml_diff>